<commit_message>
propuesta de proyecto lista (algun fix por hacer)
</commit_message>
<xml_diff>
--- a/proyecto/Untitled.docx
+++ b/proyecto/Untitled.docx
@@ -47,7 +47,7 @@
                     </pic:cNvPicPr>
                   </pic:nvPicPr>
                   <pic:blipFill>
-                    <a:blip r:embed="rId6">
+                    <a:blip r:embed="rId7">
                       <a:extLst/>
                     </a:blip>
                     <a:stretch>
@@ -177,38 +177,25 @@
           </mc:Choice>
           <mc:Fallback>
             <w:pict>
-              <v:shape id="_x0000_s1026" type="#_x0000_t202" style="visibility:visible;position:absolute;margin-left:60.0pt;margin-top:64.1pt;width:475.0pt;height:21.0pt;z-index:251659264;mso-position-horizontal:absolute;mso-position-horizontal-relative:page;mso-position-vertical:absolute;mso-position-vertical-relative:page;mso-wrap-distance-left:12.0pt;mso-wrap-distance-top:12.0pt;mso-wrap-distance-right:12.0pt;mso-wrap-distance-bottom:12.0pt;">
-                <v:fill on="f"/>
-                <v:stroke on="f" weight="1.0pt" dashstyle="solid" endcap="flat" miterlimit="400.0%" joinstyle="miter" linestyle="single" startarrow="none" startarrowwidth="medium" startarrowlength="medium" endarrow="none" endarrowwidth="medium" endarrowlength="medium"/>
-                <v:textbox>
+              <v:shapetype id="_x0000_t202" coordsize="21600,21600" o:spt="202" path="m,l,21600r21600,l21600,xe">
+                <v:stroke joinstyle="miter"/>
+                <v:path gradientshapeok="t" o:connecttype="rect"/>
+              </v:shapetype>
+              <v:shape id="officeArt object" o:spid="_x0000_s1026" type="#_x0000_t202" style="position:absolute;left:0;text-align:left;margin-left:60pt;margin-top:64.1pt;width:475pt;height:21pt;z-index:251659264;visibility:visible;mso-wrap-style:square;mso-wrap-distance-left:12pt;mso-wrap-distance-top:12pt;mso-wrap-distance-right:12pt;mso-wrap-distance-bottom:12pt;mso-position-horizontal:absolute;mso-position-horizontal-relative:page;mso-position-vertical:absolute;mso-position-vertical-relative:page;v-text-anchor:top" o:gfxdata="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" filled="f" stroked="f" strokeweight="1pt">
+                <v:stroke miterlimit="4"/>
+                <v:textbox inset="0,0,0,0">
                   <w:txbxContent>
                     <w:p>
                       <w:pPr>
                         <w:pStyle w:val="Subheading"/>
-                        <w:bidi w:val="0"/>
                       </w:pPr>
                       <w:r>
-                        <w:rPr>
-                          <w:rtl w:val="0"/>
-                        </w:rPr>
-                        <w:t>Pablo Arranz ropero y Juan Alberto camino S</w:t>
-                      </w:r>
-                      <w:r>
-                        <w:rPr>
-                          <w:rtl w:val="0"/>
-                        </w:rPr>
-                        <w:t>á</w:t>
-                      </w:r>
-                      <w:r>
-                        <w:rPr>
-                          <w:rtl w:val="0"/>
-                        </w:rPr>
-                        <w:t>ez</w:t>
+                        <w:t>Pablo Arranz ropero y Juan Alberto camino Sáez</w:t>
                       </w:r>
                     </w:p>
                   </w:txbxContent>
                 </v:textbox>
-                <w10:wrap type="none" side="bothSides" anchorx="page" anchory="page"/>
+                <w10:wrap anchorx="page" anchory="page"/>
               </v:shape>
             </w:pict>
           </mc:Fallback>
@@ -255,6 +242,7 @@
     <w:p>
       <w:pPr>
         <w:pStyle w:val="Body2"/>
+        <w:jc w:val="both"/>
         <w:rPr>
           <w:lang w:val="es-ES_tradnl"/>
         </w:rPr>
@@ -328,38 +316,21 @@
           </mc:Choice>
           <mc:Fallback>
             <w:pict>
-              <v:shape id="_x0000_s1027" type="#_x0000_t202" style="visibility:visible;position:absolute;margin-left:60.0pt;margin-top:64.1pt;width:475.0pt;height:21.0pt;z-index:251660288;mso-position-horizontal:absolute;mso-position-horizontal-relative:page;mso-position-vertical:absolute;mso-position-vertical-relative:page;mso-wrap-distance-left:12.0pt;mso-wrap-distance-top:12.0pt;mso-wrap-distance-right:12.0pt;mso-wrap-distance-bottom:12.0pt;">
-                <v:fill on="f"/>
-                <v:stroke on="f" weight="1.0pt" dashstyle="solid" endcap="flat" miterlimit="400.0%" joinstyle="miter" linestyle="single" startarrow="none" startarrowwidth="medium" startarrowlength="medium" endarrow="none" endarrowwidth="medium" endarrowlength="medium"/>
-                <v:textbox>
+              <v:shape id="_x0000_s1027" type="#_x0000_t202" style="position:absolute;left:0;text-align:left;margin-left:60pt;margin-top:64.1pt;width:475pt;height:21pt;z-index:251660288;visibility:visible;mso-wrap-style:square;mso-wrap-distance-left:12pt;mso-wrap-distance-top:12pt;mso-wrap-distance-right:12pt;mso-wrap-distance-bottom:12pt;mso-position-horizontal:absolute;mso-position-horizontal-relative:page;mso-position-vertical:absolute;mso-position-vertical-relative:page;v-text-anchor:top" o:gfxdata="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" filled="f" stroked="f" strokeweight="1pt">
+                <v:stroke miterlimit="4"/>
+                <v:textbox inset="0,0,0,0">
                   <w:txbxContent>
                     <w:p>
                       <w:pPr>
                         <w:pStyle w:val="Subheading"/>
-                        <w:bidi w:val="0"/>
                       </w:pPr>
                       <w:r>
-                        <w:rPr>
-                          <w:rtl w:val="0"/>
-                        </w:rPr>
-                        <w:t>Pablo Arranz ropero y Juan Alberto camino S</w:t>
-                      </w:r>
-                      <w:r>
-                        <w:rPr>
-                          <w:rtl w:val="0"/>
-                        </w:rPr>
-                        <w:t>á</w:t>
-                      </w:r>
-                      <w:r>
-                        <w:rPr>
-                          <w:rtl w:val="0"/>
-                        </w:rPr>
-                        <w:t>ez</w:t>
+                        <w:t>Pablo Arranz ropero y Juan Alberto camino Sáez</w:t>
                       </w:r>
                     </w:p>
                   </w:txbxContent>
                 </v:textbox>
-                <w10:wrap type="none" side="bothSides" anchorx="page" anchory="page"/>
+                <w10:wrap anchorx="page" anchory="page"/>
               </v:shape>
             </w:pict>
           </mc:Fallback>
@@ -369,13 +340,7 @@
         <w:rPr>
           <w:lang w:val="es-ES_tradnl"/>
         </w:rPr>
-        <w:t xml:space="preserve">mático a un conjunto de datos de </w:t>
-      </w:r>
-      <w:r>
-        <w:rPr>
-          <w:lang w:val="es-ES_tradnl"/>
-        </w:rPr>
-        <w:t>enfermedades cardíacas encon</w:t>
+        <w:t>mático a un conjunto de datos de enfermedades cardíacas encon</w:t>
       </w:r>
       <w:r>
         <w:rPr>
@@ -387,8 +352,9 @@
     <w:p>
       <w:pPr>
         <w:pStyle w:val="Body2"/>
-      </w:pPr>
-      <w:hyperlink r:id="rId7" w:history="1">
+        <w:jc w:val="both"/>
+      </w:pPr>
+      <w:hyperlink r:id="rId8" w:history="1">
         <w:r>
           <w:rPr>
             <w:rStyle w:val="Hyperlink"/>
@@ -400,16 +366,558 @@
     <w:p>
       <w:pPr>
         <w:pStyle w:val="Body2"/>
+        <w:jc w:val="both"/>
       </w:pPr>
       <w:r>
         <w:t>El conjunto de datos presenta un total de 270 instancias con 13 atributos cada una</w:t>
       </w:r>
-      <w:bookmarkStart w:id="0" w:name="_GoBack"/>
+      <w:r>
+        <w:t>.</w:t>
+      </w:r>
+    </w:p>
+    <w:p>
+      <w:pPr>
+        <w:pStyle w:val="Body2"/>
+        <w:jc w:val="both"/>
+      </w:pPr>
+      <w:r>
+        <w:t>Un ejemplo de caso de entrenamiento sería el siguiente:</w:t>
+      </w:r>
+    </w:p>
+    <w:p>
+      <w:pPr>
+        <w:pStyle w:val="Body2"/>
+        <w:jc w:val="both"/>
+      </w:pPr>
+      <w:r>
+        <w:t>70.0 1.0 4.0 130.0 322.0 0.0 2.0 109.0 0.0 2.4 2.0 3.0 3.0 2</w:t>
+      </w:r>
+    </w:p>
+    <w:p>
+      <w:pPr>
+        <w:pStyle w:val="Body2"/>
+        <w:jc w:val="both"/>
+      </w:pPr>
+      <w:r>
+        <w:t>Cada uno de los datos representa lo siguiente:</w:t>
+      </w:r>
+    </w:p>
+    <w:p>
+      <w:pPr>
+        <w:pStyle w:val="Body2"/>
+        <w:numPr>
+          <w:ilvl w:val="0"/>
+          <w:numId w:val="1"/>
+        </w:numPr>
+        <w:jc w:val="both"/>
+      </w:pPr>
+      <w:bookmarkStart w:id="0" w:name="_Ref510453206"/>
+      <w:r>
+        <w:t xml:space="preserve">Edad </w:t>
+      </w:r>
+      <m:oMath>
+        <m:r>
+          <w:rPr>
+            <w:rFonts w:ascii="Cambria Math" w:hAnsi="Cambria Math"/>
+          </w:rPr>
+          <m:t xml:space="preserve">ϵ </m:t>
+        </m:r>
+        <m:r>
+          <m:rPr>
+            <m:scr m:val="fraktur"/>
+          </m:rPr>
+          <w:rPr>
+            <w:rFonts w:ascii="Cambria Math" w:hAnsi="Cambria Math"/>
+          </w:rPr>
+          <m:t>R</m:t>
+        </m:r>
+      </m:oMath>
       <w:bookmarkEnd w:id="0"/>
     </w:p>
+    <w:p>
+      <w:pPr>
+        <w:pStyle w:val="Body2"/>
+        <w:numPr>
+          <w:ilvl w:val="0"/>
+          <w:numId w:val="1"/>
+        </w:numPr>
+        <w:jc w:val="both"/>
+      </w:pPr>
+      <w:r>
+        <w:t xml:space="preserve">Sexo </w:t>
+      </w:r>
+      <m:oMath>
+        <m:r>
+          <w:rPr>
+            <w:rFonts w:ascii="Cambria Math" w:hAnsi="Cambria Math"/>
+          </w:rPr>
+          <m:t>ϵ</m:t>
+        </m:r>
+      </m:oMath>
+      <w:r>
+        <w:t xml:space="preserve"> {0, 1} </w:t>
+      </w:r>
+      <w:r>
+        <w:rPr>
+          <w:highlight w:val="yellow"/>
+        </w:rPr>
+        <w:t>(no se cual es cual, hay que mirar los papers a ver si pone algo)</w:t>
+      </w:r>
+    </w:p>
+    <w:p>
+      <w:pPr>
+        <w:pStyle w:val="Body2"/>
+        <w:numPr>
+          <w:ilvl w:val="0"/>
+          <w:numId w:val="1"/>
+        </w:numPr>
+        <w:jc w:val="both"/>
+      </w:pPr>
+      <w:r>
+        <w:t xml:space="preserve">Tipo de dolor en el pecho </w:t>
+      </w:r>
+      <m:oMath>
+        <m:r>
+          <w:rPr>
+            <w:rFonts w:ascii="Cambria Math" w:hAnsi="Cambria Math"/>
+          </w:rPr>
+          <m:t>ϵ</m:t>
+        </m:r>
+      </m:oMath>
+      <w:r>
+        <w:t xml:space="preserve"> {</w:t>
+      </w:r>
+      <w:r>
+        <w:t>1</w:t>
+      </w:r>
+      <w:r>
+        <w:t>, 2, 3, 4</w:t>
+      </w:r>
+      <w:r>
+        <w:t>}</w:t>
+      </w:r>
+      <w:r>
+        <w:t xml:space="preserve"> </w:t>
+      </w:r>
+      <w:r>
+        <w:rPr>
+          <w:highlight w:val="yellow"/>
+        </w:rPr>
+        <w:t>(puede que se refiera a intensidad</w:t>
+      </w:r>
+      <w:r>
+        <w:rPr>
+          <w:highlight w:val="yellow"/>
+        </w:rPr>
+        <w:t>, mirar los papers</w:t>
+      </w:r>
+      <w:r>
+        <w:rPr>
+          <w:highlight w:val="yellow"/>
+        </w:rPr>
+        <w:t>)</w:t>
+      </w:r>
+    </w:p>
+    <w:p>
+      <w:pPr>
+        <w:pStyle w:val="Body2"/>
+        <w:numPr>
+          <w:ilvl w:val="0"/>
+          <w:numId w:val="1"/>
+        </w:numPr>
+        <w:jc w:val="both"/>
+      </w:pPr>
+      <w:r>
+        <w:t>Presión de la sangre en reposo</w:t>
+      </w:r>
+      <w:r>
+        <w:t xml:space="preserve"> </w:t>
+      </w:r>
+      <m:oMath>
+        <m:r>
+          <w:rPr>
+            <w:rFonts w:ascii="Cambria Math" w:hAnsi="Cambria Math"/>
+          </w:rPr>
+          <m:t>ϵ</m:t>
+        </m:r>
+        <m:r>
+          <m:rPr>
+            <m:scr m:val="fraktur"/>
+          </m:rPr>
+          <w:rPr>
+            <w:rFonts w:ascii="Cambria Math" w:hAnsi="Cambria Math"/>
+          </w:rPr>
+          <m:t xml:space="preserve"> R</m:t>
+        </m:r>
+      </m:oMath>
+    </w:p>
+    <w:p>
+      <w:pPr>
+        <w:pStyle w:val="Body2"/>
+        <w:numPr>
+          <w:ilvl w:val="0"/>
+          <w:numId w:val="1"/>
+        </w:numPr>
+        <w:jc w:val="both"/>
+      </w:pPr>
+      <w:r>
+        <w:t>Colesterol sé</w:t>
+      </w:r>
+      <w:r>
+        <w:t>rico</w:t>
+      </w:r>
+      <w:r>
+        <w:t xml:space="preserve"> </w:t>
+      </w:r>
+      <m:oMath>
+        <m:r>
+          <w:rPr>
+            <w:rFonts w:ascii="Cambria Math" w:hAnsi="Cambria Math"/>
+          </w:rPr>
+          <m:t>ϵ</m:t>
+        </m:r>
+        <m:r>
+          <m:rPr>
+            <m:scr m:val="fraktur"/>
+          </m:rPr>
+          <w:rPr>
+            <w:rFonts w:ascii="Cambria Math" w:hAnsi="Cambria Math"/>
+          </w:rPr>
+          <m:t xml:space="preserve"> R</m:t>
+        </m:r>
+      </m:oMath>
+      <w:r>
+        <w:t xml:space="preserve"> (medido en mg/dl)</w:t>
+      </w:r>
+    </w:p>
+    <w:p>
+      <w:pPr>
+        <w:pStyle w:val="Body2"/>
+        <w:numPr>
+          <w:ilvl w:val="0"/>
+          <w:numId w:val="1"/>
+        </w:numPr>
+        <w:jc w:val="both"/>
+      </w:pPr>
+      <w:r>
+        <w:t xml:space="preserve">Azúcar en sangre en ayunas mayor que 120 mg/dl </w:t>
+      </w:r>
+      <m:oMath>
+        <m:r>
+          <w:rPr>
+            <w:rFonts w:ascii="Cambria Math" w:hAnsi="Cambria Math"/>
+          </w:rPr>
+          <m:t>ϵ</m:t>
+        </m:r>
+      </m:oMath>
+      <w:r>
+        <w:t xml:space="preserve"> {0, 1</w:t>
+      </w:r>
+      <w:r>
+        <w:t>}</w:t>
+      </w:r>
+    </w:p>
+    <w:p>
+      <w:pPr>
+        <w:pStyle w:val="Body2"/>
+        <w:numPr>
+          <w:ilvl w:val="0"/>
+          <w:numId w:val="1"/>
+        </w:numPr>
+        <w:jc w:val="both"/>
+      </w:pPr>
+      <w:r>
+        <w:t>Resultados electro</w:t>
+      </w:r>
+      <w:r>
+        <w:t xml:space="preserve">cardiográficos en reposo </w:t>
+      </w:r>
+      <m:oMath>
+        <m:r>
+          <w:rPr>
+            <w:rFonts w:ascii="Cambria Math" w:hAnsi="Cambria Math"/>
+          </w:rPr>
+          <m:t>ϵ</m:t>
+        </m:r>
+      </m:oMath>
+      <w:r>
+        <w:t xml:space="preserve"> {0, 1</w:t>
+      </w:r>
+      <w:r>
+        <w:t xml:space="preserve">, 2} </w:t>
+      </w:r>
+      <w:r>
+        <w:rPr>
+          <w:highlight w:val="yellow"/>
+        </w:rPr>
+        <w:t>(no se lo que significa cada uno)</w:t>
+      </w:r>
+    </w:p>
+    <w:p>
+      <w:pPr>
+        <w:pStyle w:val="Body2"/>
+        <w:numPr>
+          <w:ilvl w:val="0"/>
+          <w:numId w:val="1"/>
+        </w:numPr>
+        <w:jc w:val="both"/>
+      </w:pPr>
+      <w:r>
+        <w:t>Frecuencia cardiaca m</w:t>
+      </w:r>
+      <w:r>
+        <w:t>á</w:t>
+      </w:r>
+      <w:r>
+        <w:t xml:space="preserve">xima alcanzada </w:t>
+      </w:r>
+      <m:oMath>
+        <m:r>
+          <w:rPr>
+            <w:rFonts w:ascii="Cambria Math" w:hAnsi="Cambria Math"/>
+          </w:rPr>
+          <m:t>ϵ</m:t>
+        </m:r>
+        <m:r>
+          <m:rPr>
+            <m:scr m:val="fraktur"/>
+          </m:rPr>
+          <w:rPr>
+            <w:rFonts w:ascii="Cambria Math" w:hAnsi="Cambria Math"/>
+          </w:rPr>
+          <m:t xml:space="preserve"> R</m:t>
+        </m:r>
+      </m:oMath>
+    </w:p>
+    <w:p>
+      <w:pPr>
+        <w:pStyle w:val="Body2"/>
+        <w:numPr>
+          <w:ilvl w:val="0"/>
+          <w:numId w:val="1"/>
+        </w:numPr>
+        <w:jc w:val="both"/>
+      </w:pPr>
+      <w:r>
+        <w:t>Angina inducida por el ejercicio</w:t>
+      </w:r>
+      <m:oMath>
+        <m:r>
+          <w:rPr>
+            <w:rFonts w:ascii="Cambria Math" w:hAnsi="Cambria Math"/>
+          </w:rPr>
+          <m:t xml:space="preserve"> </m:t>
+        </m:r>
+        <m:r>
+          <w:rPr>
+            <w:rFonts w:ascii="Cambria Math" w:hAnsi="Cambria Math"/>
+          </w:rPr>
+          <m:t>ϵ</m:t>
+        </m:r>
+      </m:oMath>
+      <w:r>
+        <w:t xml:space="preserve"> {0, 1}</w:t>
+      </w:r>
+    </w:p>
+    <w:p>
+      <w:pPr>
+        <w:pStyle w:val="Body2"/>
+        <w:numPr>
+          <w:ilvl w:val="0"/>
+          <w:numId w:val="1"/>
+        </w:numPr>
+        <w:jc w:val="both"/>
+      </w:pPr>
+      <w:r>
+        <w:t xml:space="preserve">Depresión ST inducida por el ejercicio en relación </w:t>
+      </w:r>
+      <w:r>
+        <w:t>con el</w:t>
+      </w:r>
+      <w:r>
+        <w:t xml:space="preserve"> reposo</w:t>
+      </w:r>
+      <w:r>
+        <w:t xml:space="preserve"> (oldpeak) </w:t>
+      </w:r>
+      <m:oMath>
+        <m:r>
+          <w:rPr>
+            <w:rFonts w:ascii="Cambria Math" w:hAnsi="Cambria Math"/>
+          </w:rPr>
+          <m:t>ϵ</m:t>
+        </m:r>
+        <m:r>
+          <m:rPr>
+            <m:scr m:val="fraktur"/>
+          </m:rPr>
+          <w:rPr>
+            <w:rFonts w:ascii="Cambria Math" w:hAnsi="Cambria Math"/>
+          </w:rPr>
+          <m:t xml:space="preserve"> R</m:t>
+        </m:r>
+      </m:oMath>
+    </w:p>
+    <w:p>
+      <w:pPr>
+        <w:pStyle w:val="Body2"/>
+        <w:numPr>
+          <w:ilvl w:val="0"/>
+          <w:numId w:val="1"/>
+        </w:numPr>
+        <w:jc w:val="both"/>
+      </w:pPr>
+      <w:r>
+        <w:t>Pendiente del segmento ST de ejercicio máximo (número de pendiente, primera segunda…</w:t>
+      </w:r>
+      <w:r>
+        <w:t xml:space="preserve">) </w:t>
+      </w:r>
+      <m:oMath>
+        <m:r>
+          <w:rPr>
+            <w:rFonts w:ascii="Cambria Math" w:hAnsi="Cambria Math"/>
+          </w:rPr>
+          <m:t>ϵ</m:t>
+        </m:r>
+        <m:r>
+          <m:rPr>
+            <m:scr m:val="fraktur"/>
+          </m:rPr>
+          <w:rPr>
+            <w:rFonts w:ascii="Cambria Math" w:hAnsi="Cambria Math"/>
+          </w:rPr>
+          <m:t xml:space="preserve"> R</m:t>
+        </m:r>
+      </m:oMath>
+    </w:p>
+    <w:p>
+      <w:pPr>
+        <w:pStyle w:val="Body2"/>
+        <w:numPr>
+          <w:ilvl w:val="0"/>
+          <w:numId w:val="1"/>
+        </w:numPr>
+        <w:jc w:val="both"/>
+      </w:pPr>
+      <w:r>
+        <w:t>N</w:t>
+      </w:r>
+      <w:r>
+        <w:t xml:space="preserve">úmero de vasos principales </w:t>
+      </w:r>
+      <w:r>
+        <w:t xml:space="preserve">(0-3) coloreados por </w:t>
+      </w:r>
+      <w:r>
+        <w:t xml:space="preserve">flouroscopía </w:t>
+      </w:r>
+      <m:oMath>
+        <m:r>
+          <w:rPr>
+            <w:rFonts w:ascii="Cambria Math" w:hAnsi="Cambria Math"/>
+          </w:rPr>
+          <m:t>ϵ</m:t>
+        </m:r>
+      </m:oMath>
+      <w:r>
+        <w:t xml:space="preserve"> {0, 1, 2</w:t>
+      </w:r>
+      <w:r>
+        <w:t>, 3</w:t>
+      </w:r>
+      <w:r>
+        <w:t>}</w:t>
+      </w:r>
+    </w:p>
+    <w:p>
+      <w:pPr>
+        <w:pStyle w:val="Body2"/>
+        <w:numPr>
+          <w:ilvl w:val="0"/>
+          <w:numId w:val="1"/>
+        </w:numPr>
+        <w:jc w:val="both"/>
+      </w:pPr>
+      <w:r>
+        <w:t>Thal</w:t>
+      </w:r>
+      <w:r>
+        <w:t xml:space="preserve"> </w:t>
+      </w:r>
+      <m:oMath>
+        <m:r>
+          <w:rPr>
+            <w:rFonts w:ascii="Cambria Math" w:hAnsi="Cambria Math"/>
+          </w:rPr>
+          <m:t>ϵ</m:t>
+        </m:r>
+      </m:oMath>
+      <w:r>
+        <w:t xml:space="preserve"> {3, 6, 7</w:t>
+      </w:r>
+      <w:r>
+        <w:t>}</w:t>
+      </w:r>
+      <w:r>
+        <w:t xml:space="preserve"> (siendo 3 = normal, 6 = defecto arreglado, 7 = defecto </w:t>
+      </w:r>
+      <w:r>
+        <w:t xml:space="preserve">reversible) * </w:t>
+      </w:r>
+    </w:p>
+    <w:p>
+      <w:pPr>
+        <w:pStyle w:val="Body2"/>
+        <w:jc w:val="both"/>
+      </w:pPr>
+      <w:r>
+        <w:t>*Thal se refiere a puntos fríos en el scanner, donde no aparece talio, que indican áreas del corazón que no están recibiendo un suministro adecuado de sangre. Los puntos fríos que aparecen tanto en reposo como durante el ejercicio pueden indicar áreas donde el tejido cardíaco ha sido dañado. Sin embargo, los puntos fríos reversibles que aparecen solo durante el ejercicio suelen indicar algún tipo de bloqueo en las arterias coronarias.</w:t>
+      </w:r>
+    </w:p>
+    <w:p>
+      <w:pPr>
+        <w:pStyle w:val="Body2"/>
+        <w:jc w:val="both"/>
+      </w:pPr>
+    </w:p>
+    <w:p>
+      <w:pPr>
+        <w:pStyle w:val="Body2"/>
+        <w:jc w:val="both"/>
+      </w:pPr>
+      <w:r>
+        <w:t>Todos estos datos (cada uno en su respectiva columna) generan un resultado que hallamos en la última columna:</w:t>
+      </w:r>
+    </w:p>
+    <w:p>
+      <w:pPr>
+        <w:pStyle w:val="Body2"/>
+        <w:jc w:val="both"/>
+      </w:pPr>
+      <w:r>
+        <w:t>Enfermedad cardíaca</w:t>
+      </w:r>
+      <w:r>
+        <w:t xml:space="preserve"> </w:t>
+      </w:r>
+      <m:oMath>
+        <m:r>
+          <w:rPr>
+            <w:rFonts w:ascii="Cambria Math" w:hAnsi="Cambria Math"/>
+          </w:rPr>
+          <m:t>ϵ</m:t>
+        </m:r>
+      </m:oMath>
+      <w:r>
+        <w:t xml:space="preserve"> {1, 2} (Siendo 1 = ausencia y 2 = presencia)</w:t>
+      </w:r>
+      <w:bookmarkStart w:id="1" w:name="_GoBack"/>
+      <w:bookmarkEnd w:id="1"/>
+    </w:p>
     <w:sectPr>
-      <w:headerReference w:type="default" r:id="rId8"/>
-      <w:footerReference w:type="default" r:id="rId9"/>
+      <w:headerReference w:type="default" r:id="rId9"/>
+      <w:footerReference w:type="default" r:id="rId10"/>
       <w:pgSz w:w="11900" w:h="16840"/>
       <w:pgMar w:top="2520" w:right="1200" w:bottom="1800" w:left="1200" w:header="720" w:footer="1040" w:gutter="0"/>
       <w:cols w:space="720"/>
@@ -595,6 +1103,100 @@
     </w:r>
   </w:p>
 </w:hdr>
+</file>
+
+<file path=word/numbering.xml><?xml version="1.0" encoding="utf-8"?>
+<w:numbering xmlns:wpc="http://schemas.microsoft.com/office/word/2010/wordprocessingCanvas" xmlns:cx="http://schemas.microsoft.com/office/drawing/2014/chartex" xmlns:cx1="http://schemas.microsoft.com/office/drawing/2015/9/8/chartex" xmlns:cx2="http://schemas.microsoft.com/office/drawing/2015/10/21/chartex" xmlns:cx3="http://schemas.microsoft.com/office/drawing/2016/5/9/chartex" xmlns:cx4="http://schemas.microsoft.com/office/drawing/2016/5/10/chartex" xmlns:cx5="http://schemas.microsoft.com/office/drawing/2016/5/11/chartex" xmlns:cx6="http://schemas.microsoft.com/office/drawing/2016/5/12/chartex" xmlns:cx7="http://schemas.microsoft.com/office/drawing/2016/5/13/chartex" xmlns:cx8="http://schemas.microsoft.com/office/drawing/2016/5/14/chartex" xmlns:mc="http://schemas.openxmlformats.org/markup-compatibility/2006" xmlns:aink="http://schemas.microsoft.com/office/drawing/2016/ink" xmlns:am3d="http://schemas.microsoft.com/office/drawing/2017/model3d" xmlns:o="urn:schemas-microsoft-com:office:office" xmlns:r="http://schemas.openxmlformats.org/officeDocument/2006/relationships" xmlns:m="http://schemas.openxmlformats.org/officeDocument/2006/math" xmlns:v="urn:schemas-microsoft-com:vml" xmlns:wp14="http://schemas.microsoft.com/office/word/2010/wordprocessingDrawing" xmlns:wp="http://schemas.openxmlformats.org/drawingml/2006/wordprocessingDrawing" xmlns:w10="urn:schemas-microsoft-com:office:word" xmlns:w="http://schemas.openxmlformats.org/wordprocessingml/2006/main" xmlns:w14="http://schemas.microsoft.com/office/word/2010/wordml" xmlns:w15="http://schemas.microsoft.com/office/word/2012/wordml" xmlns:w16cid="http://schemas.microsoft.com/office/word/2016/wordml/cid" xmlns:w16se="http://schemas.microsoft.com/office/word/2015/wordml/symex" xmlns:wpg="http://schemas.microsoft.com/office/word/2010/wordprocessingGroup" xmlns:wpi="http://schemas.microsoft.com/office/word/2010/wordprocessingInk" xmlns:wne="http://schemas.microsoft.com/office/word/2006/wordml" xmlns:wps="http://schemas.microsoft.com/office/word/2010/wordprocessingShape" mc:Ignorable="w14 w15 w16se w16cid wp14">
+  <w:abstractNum w:abstractNumId="0" w15:restartNumberingAfterBreak="0">
+    <w:nsid w:val="405F3214"/>
+    <w:multiLevelType w:val="hybridMultilevel"/>
+    <w:tmpl w:val="CA582464"/>
+    <w:lvl w:ilvl="0" w:tplc="0409000F">
+      <w:start w:val="1"/>
+      <w:numFmt w:val="decimal"/>
+      <w:lvlText w:val="%1."/>
+      <w:lvlJc w:val="left"/>
+      <w:pPr>
+        <w:ind w:left="720" w:hanging="360"/>
+      </w:pPr>
+    </w:lvl>
+    <w:lvl w:ilvl="1" w:tplc="04090019" w:tentative="1">
+      <w:start w:val="1"/>
+      <w:numFmt w:val="lowerLetter"/>
+      <w:lvlText w:val="%2."/>
+      <w:lvlJc w:val="left"/>
+      <w:pPr>
+        <w:ind w:left="1440" w:hanging="360"/>
+      </w:pPr>
+    </w:lvl>
+    <w:lvl w:ilvl="2" w:tplc="0409001B" w:tentative="1">
+      <w:start w:val="1"/>
+      <w:numFmt w:val="lowerRoman"/>
+      <w:lvlText w:val="%3."/>
+      <w:lvlJc w:val="right"/>
+      <w:pPr>
+        <w:ind w:left="2160" w:hanging="180"/>
+      </w:pPr>
+    </w:lvl>
+    <w:lvl w:ilvl="3" w:tplc="0409000F" w:tentative="1">
+      <w:start w:val="1"/>
+      <w:numFmt w:val="decimal"/>
+      <w:lvlText w:val="%4."/>
+      <w:lvlJc w:val="left"/>
+      <w:pPr>
+        <w:ind w:left="2880" w:hanging="360"/>
+      </w:pPr>
+    </w:lvl>
+    <w:lvl w:ilvl="4" w:tplc="04090019" w:tentative="1">
+      <w:start w:val="1"/>
+      <w:numFmt w:val="lowerLetter"/>
+      <w:lvlText w:val="%5."/>
+      <w:lvlJc w:val="left"/>
+      <w:pPr>
+        <w:ind w:left="3600" w:hanging="360"/>
+      </w:pPr>
+    </w:lvl>
+    <w:lvl w:ilvl="5" w:tplc="0409001B" w:tentative="1">
+      <w:start w:val="1"/>
+      <w:numFmt w:val="lowerRoman"/>
+      <w:lvlText w:val="%6."/>
+      <w:lvlJc w:val="right"/>
+      <w:pPr>
+        <w:ind w:left="4320" w:hanging="180"/>
+      </w:pPr>
+    </w:lvl>
+    <w:lvl w:ilvl="6" w:tplc="0409000F" w:tentative="1">
+      <w:start w:val="1"/>
+      <w:numFmt w:val="decimal"/>
+      <w:lvlText w:val="%7."/>
+      <w:lvlJc w:val="left"/>
+      <w:pPr>
+        <w:ind w:left="5040" w:hanging="360"/>
+      </w:pPr>
+    </w:lvl>
+    <w:lvl w:ilvl="7" w:tplc="04090019" w:tentative="1">
+      <w:start w:val="1"/>
+      <w:numFmt w:val="lowerLetter"/>
+      <w:lvlText w:val="%8."/>
+      <w:lvlJc w:val="left"/>
+      <w:pPr>
+        <w:ind w:left="5760" w:hanging="360"/>
+      </w:pPr>
+    </w:lvl>
+    <w:lvl w:ilvl="8" w:tplc="0409001B" w:tentative="1">
+      <w:start w:val="1"/>
+      <w:numFmt w:val="lowerRoman"/>
+      <w:lvlText w:val="%9."/>
+      <w:lvlJc w:val="right"/>
+      <w:pPr>
+        <w:ind w:left="6480" w:hanging="180"/>
+      </w:pPr>
+    </w:lvl>
+  </w:abstractNum>
+  <w:num w:numId="1">
+    <w:abstractNumId w:val="0"/>
+  </w:num>
+</w:numbering>
 </file>
 
 <file path=word/styles.xml><?xml version="1.0" encoding="utf-8"?>
@@ -1095,6 +1697,16 @@
       <w:shd w:val="clear" w:color="auto" w:fill="E6E6E6"/>
     </w:rPr>
   </w:style>
+  <w:style w:type="character" w:styleId="PlaceholderText">
+    <w:name w:val="Placeholder Text"/>
+    <w:basedOn w:val="DefaultParagraphFont"/>
+    <w:uiPriority w:val="99"/>
+    <w:semiHidden/>
+    <w:rsid w:val="00631C2C"/>
+    <w:rPr>
+      <w:color w:val="808080"/>
+    </w:rPr>
+  </w:style>
 </w:styles>
 </file>
 

</xml_diff>